<commit_message>
Realizado cambio en el documento funcionalidad1.docx
</commit_message>
<xml_diff>
--- a/funcionalidad1.docx
+++ b/funcionalidad1.docx
@@ -10,6 +10,11 @@
     <w:p>
       <w:r>
         <w:t>Ute papa ute</w:t>
+      </w:r>
+    </w:p>
+    <w:p>
+      <w:r>
+        <w:t>eemaracrena</w:t>
       </w:r>
       <w:bookmarkStart w:id="0" w:name="_GoBack"/>
       <w:bookmarkEnd w:id="0"/>

</xml_diff>